<commit_message>
Add content for sprint document and screenshots
</commit_message>
<xml_diff>
--- a/Phase 1/sprint document.docx
+++ b/Phase 1/sprint document.docx
@@ -3,36 +3,1800 @@
 <w:document xmlns:wpc="http://schemas.microsoft.com/office/word/2010/wordprocessingCanvas" xmlns:cx="http://schemas.microsoft.com/office/drawing/2014/chartex" xmlns:cx1="http://schemas.microsoft.com/office/drawing/2015/9/8/chartex" xmlns:cx2="http://schemas.microsoft.com/office/drawing/2015/10/21/chartex" xmlns:cx3="http://schemas.microsoft.com/office/drawing/2016/5/9/chartex" xmlns:cx4="http://schemas.microsoft.com/office/drawing/2016/5/10/chartex" xmlns:cx5="http://schemas.microsoft.com/office/drawing/2016/5/11/chartex" xmlns:cx6="http://schemas.microsoft.com/office/drawing/2016/5/12/chartex" xmlns:cx7="http://schemas.microsoft.com/office/drawing/2016/5/13/chartex" xmlns:cx8="http://schemas.microsoft.com/office/drawing/2016/5/14/chartex" xmlns:mc="http://schemas.openxmlformats.org/markup-compatibility/2006" xmlns:aink="http://schemas.microsoft.com/office/drawing/2016/ink" xmlns:am3d="http://schemas.microsoft.com/office/drawing/2017/model3d" xmlns:o="urn:schemas-microsoft-com:office:office" xmlns:oel="http://schemas.microsoft.com/office/2019/extlst" xmlns:r="http://schemas.openxmlformats.org/officeDocument/2006/relationships" xmlns:m="http://schemas.openxmlformats.org/officeDocument/2006/math" xmlns:v="urn:schemas-microsoft-com:vml" xmlns:wp14="http://schemas.microsoft.com/office/word/2010/wordprocessingDrawing" xmlns:wp="http://schemas.openxmlformats.org/drawingml/2006/wordprocessingDrawing" xmlns:w10="urn:schemas-microsoft-com:office:word" xmlns:w="http://schemas.openxmlformats.org/wordprocessingml/2006/main" xmlns:w14="http://schemas.microsoft.com/office/word/2010/wordml" xmlns:w15="http://schemas.microsoft.com/office/word/2012/wordml" xmlns:w16cex="http://schemas.microsoft.com/office/word/2018/wordml/cex" xmlns:w16cid="http://schemas.microsoft.com/office/word/2016/wordml/cid" xmlns:w16="http://schemas.microsoft.com/office/word/2018/wordml" xmlns:w16sdtdh="http://schemas.microsoft.com/office/word/2020/wordml/sdtdatahash" xmlns:w16se="http://schemas.microsoft.com/office/word/2015/wordml/symex" xmlns:wpg="http://schemas.microsoft.com/office/word/2010/wordprocessingGroup" xmlns:wpi="http://schemas.microsoft.com/office/word/2010/wordprocessingInk" xmlns:wne="http://schemas.microsoft.com/office/word/2006/wordml" xmlns:wps="http://schemas.microsoft.com/office/word/2010/wordprocessingShape" mc:Ignorable="w14 w15 w16se w16cid w16 w16cex w16sdtdh wp14">
   <w:body>
     <w:p>
-      <w:r>
+      <w:pPr>
+        <w:rPr>
+          <w:b/>
+          <w:bCs/>
+          <w:sz w:val="32"/>
+          <w:szCs w:val="32"/>
+        </w:rPr>
+      </w:pPr>
+      <w:r>
+        <w:rPr>
+          <w:b/>
+          <w:bCs/>
+          <w:sz w:val="32"/>
+          <w:szCs w:val="32"/>
+        </w:rPr>
+        <w:t>Development of LockedMe.com File Management Application</w:t>
+      </w:r>
+    </w:p>
+    <w:p>
+      <w:pPr>
+        <w:rPr>
+          <w:sz w:val="28"/>
+          <w:szCs w:val="28"/>
+        </w:rPr>
+      </w:pPr>
+      <w:r>
+        <w:rPr>
+          <w:sz w:val="28"/>
+          <w:szCs w:val="28"/>
+        </w:rPr>
+        <w:t xml:space="preserve">Developer: Newton </w:t>
+      </w:r>
+      <w:proofErr w:type="spellStart"/>
+      <w:r>
+        <w:rPr>
+          <w:sz w:val="28"/>
+          <w:szCs w:val="28"/>
+        </w:rPr>
+        <w:t>Bujiku</w:t>
+      </w:r>
+      <w:proofErr w:type="spellEnd"/>
+      <w:r>
+        <w:rPr>
+          <w:sz w:val="28"/>
+          <w:szCs w:val="28"/>
+        </w:rPr>
+        <w:t xml:space="preserve"> – bujikun@vodacom.co.tz</w:t>
+      </w:r>
+    </w:p>
+    <w:p>
+      <w:pPr>
+        <w:rPr>
+          <w:sz w:val="28"/>
+          <w:szCs w:val="28"/>
+        </w:rPr>
+      </w:pPr>
+    </w:p>
+    <w:p>
+      <w:pPr>
+        <w:rPr>
+          <w:b/>
+          <w:bCs/>
+          <w:sz w:val="28"/>
+          <w:szCs w:val="28"/>
+        </w:rPr>
+      </w:pPr>
+      <w:r>
+        <w:rPr>
+          <w:b/>
+          <w:bCs/>
+          <w:sz w:val="28"/>
+          <w:szCs w:val="28"/>
+        </w:rPr>
         <w:t xml:space="preserve">GIT URL </w:t>
       </w:r>
-    </w:p>
-    <w:p/>
-    <w:p>
-      <w:r>
-        <w:t xml:space="preserve">Spring 1 </w:t>
-      </w:r>
-    </w:p>
-    <w:p>
-      <w:r>
-        <w:t xml:space="preserve">Spring 2 </w:t>
-      </w:r>
-    </w:p>
-    <w:p/>
-    <w:p>
-      <w:r>
-        <w:t xml:space="preserve">How </w:t>
-      </w:r>
-      <w:proofErr w:type="gramStart"/>
-      <w:r>
-        <w:t>run</w:t>
-      </w:r>
-      <w:proofErr w:type="gramEnd"/>
-      <w:r>
-        <w:t xml:space="preserve"> the program. </w:t>
-      </w:r>
-    </w:p>
-    <w:p/>
+      <w:r>
+        <w:rPr>
+          <w:b/>
+          <w:bCs/>
+          <w:sz w:val="28"/>
+          <w:szCs w:val="28"/>
+        </w:rPr>
+        <w:t>:</w:t>
+      </w:r>
+    </w:p>
+    <w:p>
+      <w:pPr>
+        <w:rPr>
+          <w:sz w:val="28"/>
+          <w:szCs w:val="28"/>
+        </w:rPr>
+      </w:pPr>
+      <w:r>
+        <w:rPr>
+          <w:sz w:val="28"/>
+          <w:szCs w:val="28"/>
+        </w:rPr>
+        <w:t xml:space="preserve">The progress of the project is hosted at </w:t>
+      </w:r>
+      <w:proofErr w:type="spellStart"/>
+      <w:r>
+        <w:rPr>
+          <w:sz w:val="28"/>
+          <w:szCs w:val="28"/>
+        </w:rPr>
+        <w:t>github</w:t>
+      </w:r>
+      <w:proofErr w:type="spellEnd"/>
+      <w:r>
+        <w:rPr>
+          <w:sz w:val="28"/>
+          <w:szCs w:val="28"/>
+        </w:rPr>
+        <w:t xml:space="preserve"> repository below:</w:t>
+      </w:r>
+    </w:p>
+    <w:p>
+      <w:pPr>
+        <w:rPr>
+          <w:sz w:val="28"/>
+          <w:szCs w:val="28"/>
+        </w:rPr>
+      </w:pPr>
+      <w:hyperlink r:id="rId5" w:history="1">
+        <w:r>
+          <w:rPr>
+            <w:rStyle w:val="Hyperlink"/>
+            <w:sz w:val="28"/>
+            <w:szCs w:val="28"/>
+          </w:rPr>
+          <w:t>https://github.com/bujikun/java-fsd-newtonbujiku-bujikun-vodacom.co.tz</w:t>
+        </w:r>
+      </w:hyperlink>
+    </w:p>
+    <w:p>
+      <w:pPr>
+        <w:rPr>
+          <w:sz w:val="28"/>
+          <w:szCs w:val="28"/>
+        </w:rPr>
+      </w:pPr>
+      <w:r>
+        <w:rPr>
+          <w:sz w:val="28"/>
+          <w:szCs w:val="28"/>
+        </w:rPr>
+        <w:t>Under the Phase 1 directory</w:t>
+      </w:r>
+    </w:p>
+    <w:p>
+      <w:pPr>
+        <w:rPr>
+          <w:sz w:val="28"/>
+          <w:szCs w:val="28"/>
+        </w:rPr>
+      </w:pPr>
+    </w:p>
+    <w:p>
+      <w:pPr>
+        <w:rPr>
+          <w:b/>
+          <w:bCs/>
+          <w:sz w:val="28"/>
+          <w:szCs w:val="28"/>
+        </w:rPr>
+      </w:pPr>
+      <w:r>
+        <w:rPr>
+          <w:b/>
+          <w:bCs/>
+          <w:sz w:val="28"/>
+          <w:szCs w:val="28"/>
+        </w:rPr>
+        <w:t>SPECIFICATION</w:t>
+      </w:r>
+    </w:p>
+    <w:p>
+      <w:pPr>
+        <w:rPr>
+          <w:sz w:val="28"/>
+          <w:szCs w:val="28"/>
+        </w:rPr>
+      </w:pPr>
+      <w:r>
+        <w:rPr>
+          <w:sz w:val="28"/>
+          <w:szCs w:val="28"/>
+        </w:rPr>
+        <w:t>This is a command line application that enables a user to create,</w:t>
+      </w:r>
+      <w:r>
+        <w:rPr>
+          <w:sz w:val="28"/>
+          <w:szCs w:val="28"/>
+        </w:rPr>
+        <w:t xml:space="preserve"> </w:t>
+      </w:r>
+      <w:r>
+        <w:rPr>
+          <w:sz w:val="28"/>
+          <w:szCs w:val="28"/>
+        </w:rPr>
+        <w:t>view,</w:t>
+      </w:r>
+      <w:r>
+        <w:rPr>
+          <w:sz w:val="28"/>
+          <w:szCs w:val="28"/>
+        </w:rPr>
+        <w:t xml:space="preserve"> </w:t>
+      </w:r>
+      <w:r>
+        <w:rPr>
+          <w:sz w:val="28"/>
+          <w:szCs w:val="28"/>
+        </w:rPr>
+        <w:t>delete and search files in a given directory.</w:t>
+      </w:r>
+      <w:r>
+        <w:rPr>
+          <w:sz w:val="28"/>
+          <w:szCs w:val="28"/>
+        </w:rPr>
+        <w:t xml:space="preserve"> </w:t>
+      </w:r>
+      <w:r>
+        <w:rPr>
+          <w:sz w:val="28"/>
+          <w:szCs w:val="28"/>
+        </w:rPr>
+        <w:t>The user can navigate through different options present of the screen through user inputs.</w:t>
+      </w:r>
+    </w:p>
+    <w:p>
+      <w:pPr>
+        <w:rPr>
+          <w:b/>
+          <w:bCs/>
+          <w:sz w:val="28"/>
+          <w:szCs w:val="28"/>
+        </w:rPr>
+      </w:pPr>
+      <w:r>
+        <w:rPr>
+          <w:b/>
+          <w:bCs/>
+          <w:sz w:val="28"/>
+          <w:szCs w:val="28"/>
+        </w:rPr>
+        <w:t>TECHNOLOGIES &amp; CONCEPTS</w:t>
+      </w:r>
+    </w:p>
+    <w:p>
+      <w:pPr>
+        <w:rPr>
+          <w:sz w:val="28"/>
+          <w:szCs w:val="28"/>
+        </w:rPr>
+      </w:pPr>
+      <w:r>
+        <w:rPr>
+          <w:sz w:val="28"/>
+          <w:szCs w:val="28"/>
+        </w:rPr>
+        <w:t>This application uses the following concepts and technologies</w:t>
+      </w:r>
+    </w:p>
+    <w:p>
+      <w:pPr>
+        <w:pStyle w:val="ListParagraph"/>
+        <w:numPr>
+          <w:ilvl w:val="0"/>
+          <w:numId w:val="2"/>
+        </w:numPr>
+        <w:rPr>
+          <w:sz w:val="28"/>
+          <w:szCs w:val="28"/>
+        </w:rPr>
+      </w:pPr>
+      <w:r>
+        <w:rPr>
+          <w:sz w:val="28"/>
+          <w:szCs w:val="28"/>
+        </w:rPr>
+        <w:t>Java 17</w:t>
+      </w:r>
+    </w:p>
+    <w:p>
+      <w:pPr>
+        <w:pStyle w:val="ListParagraph"/>
+        <w:numPr>
+          <w:ilvl w:val="0"/>
+          <w:numId w:val="2"/>
+        </w:numPr>
+        <w:rPr>
+          <w:sz w:val="28"/>
+          <w:szCs w:val="28"/>
+        </w:rPr>
+      </w:pPr>
+      <w:r>
+        <w:rPr>
+          <w:sz w:val="28"/>
+          <w:szCs w:val="28"/>
+        </w:rPr>
+        <w:t>Maven</w:t>
+      </w:r>
+    </w:p>
+    <w:p>
+      <w:pPr>
+        <w:pStyle w:val="ListParagraph"/>
+        <w:numPr>
+          <w:ilvl w:val="0"/>
+          <w:numId w:val="2"/>
+        </w:numPr>
+        <w:rPr>
+          <w:sz w:val="28"/>
+          <w:szCs w:val="28"/>
+        </w:rPr>
+      </w:pPr>
+      <w:r>
+        <w:rPr>
+          <w:sz w:val="28"/>
+          <w:szCs w:val="28"/>
+        </w:rPr>
+        <w:t>IntelliJ Idea</w:t>
+      </w:r>
+    </w:p>
+    <w:p>
+      <w:pPr>
+        <w:pStyle w:val="ListParagraph"/>
+        <w:numPr>
+          <w:ilvl w:val="0"/>
+          <w:numId w:val="2"/>
+        </w:numPr>
+        <w:rPr>
+          <w:sz w:val="28"/>
+          <w:szCs w:val="28"/>
+        </w:rPr>
+      </w:pPr>
+      <w:r>
+        <w:rPr>
+          <w:sz w:val="28"/>
+          <w:szCs w:val="28"/>
+        </w:rPr>
+        <w:t xml:space="preserve">Git &amp; </w:t>
+      </w:r>
+      <w:proofErr w:type="spellStart"/>
+      <w:r>
+        <w:rPr>
+          <w:sz w:val="28"/>
+          <w:szCs w:val="28"/>
+        </w:rPr>
+        <w:t>Github</w:t>
+      </w:r>
+      <w:proofErr w:type="spellEnd"/>
+    </w:p>
+    <w:p>
+      <w:pPr>
+        <w:pStyle w:val="ListParagraph"/>
+        <w:numPr>
+          <w:ilvl w:val="0"/>
+          <w:numId w:val="2"/>
+        </w:numPr>
+        <w:rPr>
+          <w:sz w:val="28"/>
+          <w:szCs w:val="28"/>
+        </w:rPr>
+      </w:pPr>
+      <w:r>
+        <w:rPr>
+          <w:sz w:val="28"/>
+          <w:szCs w:val="28"/>
+        </w:rPr>
+        <w:t>Agile Scrum Framework</w:t>
+      </w:r>
+    </w:p>
+    <w:p>
+      <w:pPr>
+        <w:rPr>
+          <w:sz w:val="28"/>
+          <w:szCs w:val="28"/>
+        </w:rPr>
+      </w:pPr>
+      <w:r>
+        <w:rPr>
+          <w:sz w:val="28"/>
+          <w:szCs w:val="28"/>
+        </w:rPr>
+        <w:t>For Java concepts in the project: The application requires JDK 17.</w:t>
+      </w:r>
+    </w:p>
+    <w:p>
+      <w:pPr>
+        <w:rPr>
+          <w:sz w:val="28"/>
+          <w:szCs w:val="28"/>
+        </w:rPr>
+      </w:pPr>
+      <w:r>
+        <w:rPr>
+          <w:sz w:val="28"/>
+          <w:szCs w:val="28"/>
+        </w:rPr>
+        <w:t>It uses concepts such as Multithreading, Regular  Expressions, Generics, Stream API, Data Structures, Java NIO API and other basic java concepts.</w:t>
+      </w:r>
+    </w:p>
+    <w:p>
+      <w:pPr>
+        <w:rPr>
+          <w:b/>
+          <w:bCs/>
+          <w:sz w:val="28"/>
+          <w:szCs w:val="28"/>
+        </w:rPr>
+      </w:pPr>
+      <w:r>
+        <w:rPr>
+          <w:b/>
+          <w:bCs/>
+          <w:sz w:val="28"/>
+          <w:szCs w:val="28"/>
+        </w:rPr>
+        <w:t>Algorithms</w:t>
+      </w:r>
+    </w:p>
+    <w:p>
+      <w:pPr>
+        <w:pStyle w:val="ListParagraph"/>
+        <w:numPr>
+          <w:ilvl w:val="0"/>
+          <w:numId w:val="4"/>
+        </w:numPr>
+        <w:rPr>
+          <w:sz w:val="28"/>
+          <w:szCs w:val="28"/>
+        </w:rPr>
+      </w:pPr>
+      <w:r>
+        <w:rPr>
+          <w:sz w:val="28"/>
+          <w:szCs w:val="28"/>
+        </w:rPr>
+        <w:t>Sorting : Selection Sort</w:t>
+      </w:r>
+    </w:p>
+    <w:p>
+      <w:pPr>
+        <w:pStyle w:val="ListParagraph"/>
+        <w:numPr>
+          <w:ilvl w:val="0"/>
+          <w:numId w:val="4"/>
+        </w:numPr>
+        <w:rPr>
+          <w:sz w:val="28"/>
+          <w:szCs w:val="28"/>
+        </w:rPr>
+      </w:pPr>
+      <w:r>
+        <w:rPr>
+          <w:sz w:val="28"/>
+          <w:szCs w:val="28"/>
+        </w:rPr>
+        <w:t>Searching : Binary Search</w:t>
+      </w:r>
+    </w:p>
+    <w:p>
+      <w:pPr>
+        <w:rPr>
+          <w:sz w:val="28"/>
+          <w:szCs w:val="28"/>
+        </w:rPr>
+      </w:pPr>
+    </w:p>
+    <w:p>
+      <w:pPr>
+        <w:rPr>
+          <w:sz w:val="28"/>
+          <w:szCs w:val="28"/>
+        </w:rPr>
+      </w:pPr>
+    </w:p>
+    <w:p>
+      <w:pPr>
+        <w:rPr>
+          <w:sz w:val="28"/>
+          <w:szCs w:val="28"/>
+        </w:rPr>
+      </w:pPr>
+    </w:p>
+    <w:p>
+      <w:pPr>
+        <w:rPr>
+          <w:sz w:val="28"/>
+          <w:szCs w:val="28"/>
+        </w:rPr>
+      </w:pPr>
+    </w:p>
+    <w:p>
+      <w:pPr>
+        <w:rPr>
+          <w:b/>
+          <w:bCs/>
+          <w:sz w:val="28"/>
+          <w:szCs w:val="28"/>
+        </w:rPr>
+      </w:pPr>
+      <w:r>
+        <w:rPr>
+          <w:b/>
+          <w:bCs/>
+          <w:sz w:val="28"/>
+          <w:szCs w:val="28"/>
+        </w:rPr>
+        <w:t>PROJECT IMPLEMENTATION</w:t>
+      </w:r>
+    </w:p>
+    <w:p>
+      <w:pPr>
+        <w:rPr>
+          <w:sz w:val="28"/>
+          <w:szCs w:val="28"/>
+        </w:rPr>
+      </w:pPr>
+      <w:r>
+        <w:rPr>
+          <w:sz w:val="28"/>
+          <w:szCs w:val="28"/>
+        </w:rPr>
+        <w:t>The project was completed in 2 sprints:</w:t>
+      </w:r>
+    </w:p>
+    <w:p>
+      <w:pPr>
+        <w:rPr>
+          <w:b/>
+          <w:bCs/>
+          <w:sz w:val="28"/>
+          <w:szCs w:val="28"/>
+        </w:rPr>
+      </w:pPr>
+      <w:r>
+        <w:rPr>
+          <w:b/>
+          <w:bCs/>
+          <w:sz w:val="28"/>
+          <w:szCs w:val="28"/>
+        </w:rPr>
+        <w:t>Sprin</w:t>
+      </w:r>
+      <w:r>
+        <w:rPr>
+          <w:b/>
+          <w:bCs/>
+          <w:sz w:val="28"/>
+          <w:szCs w:val="28"/>
+        </w:rPr>
+        <w:t>t</w:t>
+      </w:r>
+      <w:r>
+        <w:rPr>
+          <w:b/>
+          <w:bCs/>
+          <w:sz w:val="28"/>
+          <w:szCs w:val="28"/>
+        </w:rPr>
+        <w:t xml:space="preserve"> 1</w:t>
+      </w:r>
+    </w:p>
+    <w:p>
+      <w:pPr>
+        <w:rPr>
+          <w:sz w:val="28"/>
+          <w:szCs w:val="28"/>
+        </w:rPr>
+      </w:pPr>
+      <w:r>
+        <w:rPr>
+          <w:sz w:val="28"/>
+          <w:szCs w:val="28"/>
+        </w:rPr>
+        <w:t xml:space="preserve">The following </w:t>
+      </w:r>
+      <w:r>
+        <w:rPr>
+          <w:sz w:val="28"/>
+          <w:szCs w:val="28"/>
+        </w:rPr>
+        <w:t>were</w:t>
+      </w:r>
+      <w:r>
+        <w:rPr>
+          <w:sz w:val="28"/>
+          <w:szCs w:val="28"/>
+        </w:rPr>
+        <w:t xml:space="preserve"> achieved</w:t>
+      </w:r>
+      <w:r>
+        <w:rPr>
+          <w:sz w:val="28"/>
+          <w:szCs w:val="28"/>
+        </w:rPr>
+        <w:t xml:space="preserve"> in this designing sprint:</w:t>
+      </w:r>
+    </w:p>
+    <w:p>
+      <w:pPr>
+        <w:pStyle w:val="ListParagraph"/>
+        <w:numPr>
+          <w:ilvl w:val="0"/>
+          <w:numId w:val="5"/>
+        </w:numPr>
+        <w:rPr>
+          <w:sz w:val="28"/>
+          <w:szCs w:val="28"/>
+        </w:rPr>
+      </w:pPr>
+      <w:r>
+        <w:rPr>
+          <w:sz w:val="28"/>
+          <w:szCs w:val="28"/>
+        </w:rPr>
+        <w:t>Determining Java concepts to be used</w:t>
+      </w:r>
+    </w:p>
+    <w:p>
+      <w:pPr>
+        <w:pStyle w:val="ListParagraph"/>
+        <w:numPr>
+          <w:ilvl w:val="0"/>
+          <w:numId w:val="5"/>
+        </w:numPr>
+        <w:rPr>
+          <w:sz w:val="28"/>
+          <w:szCs w:val="28"/>
+        </w:rPr>
+      </w:pPr>
+      <w:r>
+        <w:rPr>
+          <w:sz w:val="28"/>
+          <w:szCs w:val="28"/>
+        </w:rPr>
+        <w:t xml:space="preserve">Choosing data structures and algorithms </w:t>
+      </w:r>
+    </w:p>
+    <w:p>
+      <w:pPr>
+        <w:pStyle w:val="ListParagraph"/>
+        <w:numPr>
+          <w:ilvl w:val="0"/>
+          <w:numId w:val="5"/>
+        </w:numPr>
+        <w:rPr>
+          <w:sz w:val="28"/>
+          <w:szCs w:val="28"/>
+        </w:rPr>
+      </w:pPr>
+      <w:r>
+        <w:rPr>
+          <w:sz w:val="28"/>
+          <w:szCs w:val="28"/>
+        </w:rPr>
+        <w:t>Defining project scope and structure</w:t>
+      </w:r>
+    </w:p>
+    <w:p>
+      <w:pPr>
+        <w:pStyle w:val="ListParagraph"/>
+        <w:numPr>
+          <w:ilvl w:val="0"/>
+          <w:numId w:val="5"/>
+        </w:numPr>
+        <w:rPr>
+          <w:sz w:val="28"/>
+          <w:szCs w:val="28"/>
+        </w:rPr>
+      </w:pPr>
+      <w:r>
+        <w:rPr>
+          <w:sz w:val="28"/>
+          <w:szCs w:val="28"/>
+        </w:rPr>
+        <w:t>Preparing remote repository</w:t>
+      </w:r>
+    </w:p>
+    <w:p>
+      <w:pPr>
+        <w:pStyle w:val="ListParagraph"/>
+        <w:numPr>
+          <w:ilvl w:val="0"/>
+          <w:numId w:val="5"/>
+        </w:numPr>
+        <w:rPr>
+          <w:sz w:val="28"/>
+          <w:szCs w:val="28"/>
+        </w:rPr>
+      </w:pPr>
+      <w:r>
+        <w:rPr>
+          <w:sz w:val="28"/>
+          <w:szCs w:val="28"/>
+        </w:rPr>
+        <w:t>Sprint planning and review</w:t>
+      </w:r>
+    </w:p>
+    <w:p>
+      <w:pPr>
+        <w:rPr>
+          <w:sz w:val="28"/>
+          <w:szCs w:val="28"/>
+        </w:rPr>
+      </w:pPr>
+      <w:r>
+        <w:rPr>
+          <w:sz w:val="28"/>
+          <w:szCs w:val="28"/>
+        </w:rPr>
+        <w:t xml:space="preserve"> </w:t>
+      </w:r>
+    </w:p>
+    <w:p>
+      <w:pPr>
+        <w:rPr>
+          <w:b/>
+          <w:bCs/>
+          <w:sz w:val="28"/>
+          <w:szCs w:val="28"/>
+        </w:rPr>
+      </w:pPr>
+      <w:r>
+        <w:rPr>
+          <w:b/>
+          <w:bCs/>
+          <w:sz w:val="28"/>
+          <w:szCs w:val="28"/>
+        </w:rPr>
+        <w:t>Sprin</w:t>
+      </w:r>
+      <w:r>
+        <w:rPr>
+          <w:b/>
+          <w:bCs/>
+          <w:sz w:val="28"/>
+          <w:szCs w:val="28"/>
+        </w:rPr>
+        <w:t>t</w:t>
+      </w:r>
+      <w:r>
+        <w:rPr>
+          <w:b/>
+          <w:bCs/>
+          <w:sz w:val="28"/>
+          <w:szCs w:val="28"/>
+        </w:rPr>
+        <w:t xml:space="preserve"> 2 </w:t>
+      </w:r>
+    </w:p>
+    <w:p>
+      <w:pPr>
+        <w:rPr>
+          <w:sz w:val="28"/>
+          <w:szCs w:val="28"/>
+        </w:rPr>
+      </w:pPr>
+      <w:r>
+        <w:rPr>
+          <w:sz w:val="28"/>
+          <w:szCs w:val="28"/>
+        </w:rPr>
+        <w:t>The following were done in this sprint including scrum ceremonies and user stories:</w:t>
+      </w:r>
+    </w:p>
+    <w:p>
+      <w:pPr>
+        <w:pStyle w:val="ListParagraph"/>
+        <w:numPr>
+          <w:ilvl w:val="0"/>
+          <w:numId w:val="6"/>
+        </w:numPr>
+        <w:rPr>
+          <w:sz w:val="28"/>
+          <w:szCs w:val="28"/>
+        </w:rPr>
+      </w:pPr>
+      <w:r>
+        <w:rPr>
+          <w:sz w:val="28"/>
+          <w:szCs w:val="28"/>
+        </w:rPr>
+        <w:t>Sprint Planning</w:t>
+      </w:r>
+    </w:p>
+    <w:p>
+      <w:pPr>
+        <w:pStyle w:val="ListParagraph"/>
+        <w:numPr>
+          <w:ilvl w:val="0"/>
+          <w:numId w:val="6"/>
+        </w:numPr>
+        <w:rPr>
+          <w:sz w:val="28"/>
+          <w:szCs w:val="28"/>
+        </w:rPr>
+      </w:pPr>
+      <w:r>
+        <w:rPr>
+          <w:sz w:val="28"/>
+          <w:szCs w:val="28"/>
+        </w:rPr>
+        <w:t>As a user I would like to be able to launch the program via a command line and pass arguments so as to create initial files</w:t>
+      </w:r>
+    </w:p>
+    <w:p>
+      <w:pPr>
+        <w:pStyle w:val="ListParagraph"/>
+        <w:numPr>
+          <w:ilvl w:val="0"/>
+          <w:numId w:val="6"/>
+        </w:numPr>
+        <w:rPr>
+          <w:sz w:val="28"/>
+          <w:szCs w:val="28"/>
+        </w:rPr>
+      </w:pPr>
+      <w:r>
+        <w:rPr>
+          <w:sz w:val="28"/>
+          <w:szCs w:val="28"/>
+        </w:rPr>
+        <w:t>As a user I would like to be able to select an option to create a new file</w:t>
+      </w:r>
+    </w:p>
+    <w:p>
+      <w:pPr>
+        <w:pStyle w:val="ListParagraph"/>
+        <w:numPr>
+          <w:ilvl w:val="0"/>
+          <w:numId w:val="6"/>
+        </w:numPr>
+        <w:rPr>
+          <w:sz w:val="28"/>
+          <w:szCs w:val="28"/>
+        </w:rPr>
+      </w:pPr>
+      <w:r>
+        <w:rPr>
+          <w:sz w:val="28"/>
+          <w:szCs w:val="28"/>
+        </w:rPr>
+        <w:t xml:space="preserve">As a user I would like to be able to select an option to </w:t>
+      </w:r>
+      <w:r>
+        <w:rPr>
+          <w:sz w:val="28"/>
+          <w:szCs w:val="28"/>
+        </w:rPr>
+        <w:t>delete</w:t>
+      </w:r>
+      <w:r>
+        <w:rPr>
+          <w:sz w:val="28"/>
+          <w:szCs w:val="28"/>
+        </w:rPr>
+        <w:t xml:space="preserve"> a</w:t>
+      </w:r>
+      <w:r>
+        <w:rPr>
+          <w:sz w:val="28"/>
+          <w:szCs w:val="28"/>
+        </w:rPr>
+        <w:t xml:space="preserve">n existing </w:t>
+      </w:r>
+      <w:r>
+        <w:rPr>
+          <w:sz w:val="28"/>
+          <w:szCs w:val="28"/>
+        </w:rPr>
+        <w:t xml:space="preserve">file </w:t>
+      </w:r>
+    </w:p>
+    <w:p>
+      <w:pPr>
+        <w:pStyle w:val="ListParagraph"/>
+        <w:numPr>
+          <w:ilvl w:val="0"/>
+          <w:numId w:val="6"/>
+        </w:numPr>
+        <w:rPr>
+          <w:sz w:val="28"/>
+          <w:szCs w:val="28"/>
+        </w:rPr>
+      </w:pPr>
+      <w:r>
+        <w:rPr>
+          <w:sz w:val="28"/>
+          <w:szCs w:val="28"/>
+        </w:rPr>
+        <w:t xml:space="preserve">As a user I would like to be able to select an option to </w:t>
+      </w:r>
+      <w:r>
+        <w:rPr>
+          <w:sz w:val="28"/>
+          <w:szCs w:val="28"/>
+        </w:rPr>
+        <w:t>view</w:t>
+      </w:r>
+      <w:r>
+        <w:rPr>
+          <w:sz w:val="28"/>
+          <w:szCs w:val="28"/>
+        </w:rPr>
+        <w:t xml:space="preserve"> </w:t>
+      </w:r>
+      <w:r>
+        <w:rPr>
+          <w:sz w:val="28"/>
+          <w:szCs w:val="28"/>
+        </w:rPr>
+        <w:t>all files in a directory</w:t>
+      </w:r>
+    </w:p>
+    <w:p>
+      <w:pPr>
+        <w:pStyle w:val="ListParagraph"/>
+        <w:numPr>
+          <w:ilvl w:val="0"/>
+          <w:numId w:val="6"/>
+        </w:numPr>
+        <w:rPr>
+          <w:sz w:val="28"/>
+          <w:szCs w:val="28"/>
+        </w:rPr>
+      </w:pPr>
+      <w:r>
+        <w:rPr>
+          <w:sz w:val="28"/>
+          <w:szCs w:val="28"/>
+        </w:rPr>
+        <w:t xml:space="preserve">As a user I would like to be able to select an option to </w:t>
+      </w:r>
+      <w:r>
+        <w:rPr>
+          <w:sz w:val="28"/>
+          <w:szCs w:val="28"/>
+        </w:rPr>
+        <w:t>search</w:t>
+      </w:r>
+      <w:r>
+        <w:rPr>
+          <w:sz w:val="28"/>
+          <w:szCs w:val="28"/>
+        </w:rPr>
+        <w:t xml:space="preserve"> a file </w:t>
+      </w:r>
+      <w:r>
+        <w:rPr>
+          <w:sz w:val="28"/>
+          <w:szCs w:val="28"/>
+        </w:rPr>
+        <w:t>using a filename</w:t>
+      </w:r>
+    </w:p>
+    <w:p>
+      <w:pPr>
+        <w:pStyle w:val="ListParagraph"/>
+        <w:numPr>
+          <w:ilvl w:val="0"/>
+          <w:numId w:val="6"/>
+        </w:numPr>
+        <w:rPr>
+          <w:sz w:val="28"/>
+          <w:szCs w:val="28"/>
+        </w:rPr>
+      </w:pPr>
+      <w:r>
+        <w:rPr>
+          <w:sz w:val="28"/>
+          <w:szCs w:val="28"/>
+        </w:rPr>
+        <w:t xml:space="preserve">As a user I would like to be able to select </w:t>
+      </w:r>
+      <w:r>
+        <w:rPr>
+          <w:sz w:val="28"/>
+          <w:szCs w:val="28"/>
+        </w:rPr>
+        <w:t>an option to search a file by passing a sequence of characters</w:t>
+      </w:r>
+    </w:p>
+    <w:p>
+      <w:pPr>
+        <w:rPr>
+          <w:sz w:val="28"/>
+          <w:szCs w:val="28"/>
+        </w:rPr>
+      </w:pPr>
+    </w:p>
+    <w:p>
+      <w:pPr>
+        <w:rPr>
+          <w:sz w:val="28"/>
+          <w:szCs w:val="28"/>
+        </w:rPr>
+      </w:pPr>
+    </w:p>
+    <w:p>
+      <w:pPr>
+        <w:rPr>
+          <w:sz w:val="28"/>
+          <w:szCs w:val="28"/>
+        </w:rPr>
+      </w:pPr>
+    </w:p>
+    <w:p>
+      <w:pPr>
+        <w:rPr>
+          <w:sz w:val="28"/>
+          <w:szCs w:val="28"/>
+        </w:rPr>
+      </w:pPr>
+    </w:p>
+    <w:p>
+      <w:pPr>
+        <w:rPr>
+          <w:sz w:val="28"/>
+          <w:szCs w:val="28"/>
+        </w:rPr>
+      </w:pPr>
+    </w:p>
+    <w:p>
+      <w:pPr>
+        <w:rPr>
+          <w:b/>
+          <w:bCs/>
+          <w:sz w:val="28"/>
+          <w:szCs w:val="28"/>
+        </w:rPr>
+      </w:pPr>
+      <w:r>
+        <w:rPr>
+          <w:b/>
+          <w:bCs/>
+          <w:sz w:val="28"/>
+          <w:szCs w:val="28"/>
+        </w:rPr>
+        <w:lastRenderedPageBreak/>
+        <w:t xml:space="preserve">How run the program. </w:t>
+      </w:r>
+    </w:p>
+    <w:p>
+      <w:pPr>
+        <w:rPr>
+          <w:sz w:val="28"/>
+          <w:szCs w:val="28"/>
+        </w:rPr>
+      </w:pPr>
+      <w:r>
+        <w:rPr>
+          <w:sz w:val="28"/>
+          <w:szCs w:val="28"/>
+        </w:rPr>
+        <w:t xml:space="preserve">The program can be run after unzipping the code and  opening the java directory in a command line using </w:t>
+      </w:r>
+      <w:r>
+        <w:rPr>
+          <w:b/>
+          <w:bCs/>
+          <w:sz w:val="28"/>
+          <w:szCs w:val="28"/>
+        </w:rPr>
+        <w:t>cd</w:t>
+      </w:r>
+      <w:r>
+        <w:rPr>
+          <w:sz w:val="28"/>
+          <w:szCs w:val="28"/>
+        </w:rPr>
+        <w:t xml:space="preserve"> command: </w:t>
+      </w:r>
+    </w:p>
+    <w:p>
+      <w:pPr>
+        <w:rPr>
+          <w:sz w:val="28"/>
+          <w:szCs w:val="28"/>
+        </w:rPr>
+      </w:pPr>
+      <w:r>
+        <w:rPr>
+          <w:sz w:val="28"/>
+          <w:szCs w:val="28"/>
+        </w:rPr>
+        <w:t xml:space="preserve">Linux/macOS </w:t>
+      </w:r>
+      <w:r>
+        <w:rPr>
+          <w:i/>
+          <w:iCs/>
+          <w:sz w:val="28"/>
+          <w:szCs w:val="28"/>
+        </w:rPr>
+        <w:t xml:space="preserve">: </w:t>
+      </w:r>
+      <w:r>
+        <w:rPr>
+          <w:i/>
+          <w:iCs/>
+          <w:sz w:val="28"/>
+          <w:szCs w:val="28"/>
+        </w:rPr>
+        <w:t>code/</w:t>
+      </w:r>
+      <w:proofErr w:type="spellStart"/>
+      <w:r>
+        <w:rPr>
+          <w:i/>
+          <w:iCs/>
+          <w:sz w:val="28"/>
+          <w:szCs w:val="28"/>
+        </w:rPr>
+        <w:t>src</w:t>
+      </w:r>
+      <w:proofErr w:type="spellEnd"/>
+      <w:r>
+        <w:rPr>
+          <w:i/>
+          <w:iCs/>
+          <w:sz w:val="28"/>
+          <w:szCs w:val="28"/>
+        </w:rPr>
+        <w:t>/main/java</w:t>
+      </w:r>
+    </w:p>
+    <w:p>
+      <w:pPr>
+        <w:rPr>
+          <w:sz w:val="28"/>
+          <w:szCs w:val="28"/>
+        </w:rPr>
+      </w:pPr>
+      <w:r>
+        <w:rPr>
+          <w:sz w:val="28"/>
+          <w:szCs w:val="28"/>
+        </w:rPr>
+        <w:t xml:space="preserve">Windows: </w:t>
+      </w:r>
+      <w:r>
+        <w:rPr>
+          <w:sz w:val="28"/>
+          <w:szCs w:val="28"/>
+        </w:rPr>
+        <w:t xml:space="preserve">        </w:t>
+      </w:r>
+      <w:r>
+        <w:rPr>
+          <w:i/>
+          <w:iCs/>
+          <w:sz w:val="28"/>
+          <w:szCs w:val="28"/>
+        </w:rPr>
+        <w:t>code</w:t>
+      </w:r>
+      <w:r>
+        <w:rPr>
+          <w:i/>
+          <w:iCs/>
+          <w:sz w:val="28"/>
+          <w:szCs w:val="28"/>
+        </w:rPr>
+        <w:t>\</w:t>
+      </w:r>
+      <w:proofErr w:type="spellStart"/>
+      <w:r>
+        <w:rPr>
+          <w:i/>
+          <w:iCs/>
+          <w:sz w:val="28"/>
+          <w:szCs w:val="28"/>
+        </w:rPr>
+        <w:t>src</w:t>
+      </w:r>
+      <w:proofErr w:type="spellEnd"/>
+      <w:r>
+        <w:rPr>
+          <w:i/>
+          <w:iCs/>
+          <w:sz w:val="28"/>
+          <w:szCs w:val="28"/>
+        </w:rPr>
+        <w:t>\</w:t>
+      </w:r>
+      <w:r>
+        <w:rPr>
+          <w:i/>
+          <w:iCs/>
+          <w:sz w:val="28"/>
+          <w:szCs w:val="28"/>
+        </w:rPr>
+        <w:t>main</w:t>
+      </w:r>
+      <w:r>
+        <w:rPr>
+          <w:i/>
+          <w:iCs/>
+          <w:sz w:val="28"/>
+          <w:szCs w:val="28"/>
+        </w:rPr>
+        <w:t>\</w:t>
+      </w:r>
+      <w:r>
+        <w:rPr>
+          <w:i/>
+          <w:iCs/>
+          <w:sz w:val="28"/>
+          <w:szCs w:val="28"/>
+        </w:rPr>
+        <w:t>java</w:t>
+      </w:r>
+    </w:p>
+    <w:p>
+      <w:pPr>
+        <w:rPr>
+          <w:sz w:val="28"/>
+          <w:szCs w:val="28"/>
+        </w:rPr>
+      </w:pPr>
+    </w:p>
+    <w:p>
+      <w:pPr>
+        <w:rPr>
+          <w:sz w:val="28"/>
+          <w:szCs w:val="28"/>
+        </w:rPr>
+      </w:pPr>
+    </w:p>
+    <w:p>
+      <w:pPr>
+        <w:rPr>
+          <w:sz w:val="28"/>
+          <w:szCs w:val="28"/>
+        </w:rPr>
+      </w:pPr>
+    </w:p>
+    <w:p>
+      <w:pPr>
+        <w:rPr>
+          <w:sz w:val="28"/>
+          <w:szCs w:val="28"/>
+        </w:rPr>
+      </w:pPr>
+      <w:r>
+        <w:rPr>
+          <w:sz w:val="28"/>
+          <w:szCs w:val="28"/>
+        </w:rPr>
+        <w:t>All the below command must be run inside java directory</w:t>
+      </w:r>
+    </w:p>
+    <w:p>
+      <w:pPr>
+        <w:rPr>
+          <w:sz w:val="28"/>
+          <w:szCs w:val="28"/>
+        </w:rPr>
+      </w:pPr>
+      <w:r>
+        <w:rPr>
+          <w:sz w:val="28"/>
+          <w:szCs w:val="28"/>
+        </w:rPr>
+        <w:t xml:space="preserve">Then compiling  using </w:t>
+      </w:r>
+      <w:proofErr w:type="spellStart"/>
+      <w:r>
+        <w:rPr>
+          <w:b/>
+          <w:bCs/>
+          <w:sz w:val="28"/>
+          <w:szCs w:val="28"/>
+        </w:rPr>
+        <w:t>javac</w:t>
+      </w:r>
+      <w:proofErr w:type="spellEnd"/>
+      <w:r>
+        <w:rPr>
+          <w:sz w:val="28"/>
+          <w:szCs w:val="28"/>
+        </w:rPr>
+        <w:t xml:space="preserve"> command:</w:t>
+      </w:r>
+    </w:p>
+    <w:p>
+      <w:pPr>
+        <w:rPr>
+          <w:sz w:val="28"/>
+          <w:szCs w:val="28"/>
+        </w:rPr>
+      </w:pPr>
+      <w:r>
+        <w:rPr>
+          <w:sz w:val="28"/>
+          <w:szCs w:val="28"/>
+        </w:rPr>
+        <w:t>Linux/macOS</w:t>
+      </w:r>
+      <w:r>
+        <w:rPr>
+          <w:i/>
+          <w:iCs/>
+          <w:sz w:val="28"/>
+          <w:szCs w:val="28"/>
+        </w:rPr>
+        <w:t xml:space="preserve">: </w:t>
+      </w:r>
+      <w:proofErr w:type="spellStart"/>
+      <w:r>
+        <w:rPr>
+          <w:i/>
+          <w:iCs/>
+          <w:sz w:val="28"/>
+          <w:szCs w:val="28"/>
+        </w:rPr>
+        <w:t>javac</w:t>
+      </w:r>
+      <w:proofErr w:type="spellEnd"/>
+      <w:r>
+        <w:rPr>
+          <w:i/>
+          <w:iCs/>
+          <w:sz w:val="28"/>
+          <w:szCs w:val="28"/>
+        </w:rPr>
+        <w:t xml:space="preserve"> </w:t>
+      </w:r>
+      <w:proofErr w:type="spellStart"/>
+      <w:r>
+        <w:rPr>
+          <w:i/>
+          <w:iCs/>
+          <w:sz w:val="28"/>
+          <w:szCs w:val="28"/>
+        </w:rPr>
+        <w:t>tz</w:t>
+      </w:r>
+      <w:proofErr w:type="spellEnd"/>
+      <w:r>
+        <w:rPr>
+          <w:i/>
+          <w:iCs/>
+          <w:sz w:val="28"/>
+          <w:szCs w:val="28"/>
+        </w:rPr>
+        <w:t>/co/</w:t>
+      </w:r>
+      <w:proofErr w:type="spellStart"/>
+      <w:r>
+        <w:rPr>
+          <w:i/>
+          <w:iCs/>
+          <w:sz w:val="28"/>
+          <w:szCs w:val="28"/>
+        </w:rPr>
+        <w:t>vodacom</w:t>
+      </w:r>
+      <w:proofErr w:type="spellEnd"/>
+      <w:r>
+        <w:rPr>
+          <w:i/>
+          <w:iCs/>
+          <w:sz w:val="28"/>
+          <w:szCs w:val="28"/>
+        </w:rPr>
+        <w:t>/</w:t>
+      </w:r>
+      <w:proofErr w:type="spellStart"/>
+      <w:r>
+        <w:rPr>
+          <w:i/>
+          <w:iCs/>
+          <w:sz w:val="28"/>
+          <w:szCs w:val="28"/>
+        </w:rPr>
+        <w:t>bujikun</w:t>
+      </w:r>
+      <w:proofErr w:type="spellEnd"/>
+      <w:r>
+        <w:rPr>
+          <w:i/>
+          <w:iCs/>
+          <w:sz w:val="28"/>
+          <w:szCs w:val="28"/>
+        </w:rPr>
+        <w:t>/Main.java</w:t>
+      </w:r>
+    </w:p>
+    <w:p>
+      <w:pPr>
+        <w:rPr>
+          <w:sz w:val="28"/>
+          <w:szCs w:val="28"/>
+        </w:rPr>
+      </w:pPr>
+      <w:r>
+        <w:rPr>
+          <w:sz w:val="28"/>
+          <w:szCs w:val="28"/>
+        </w:rPr>
+        <w:t xml:space="preserve">Windows: </w:t>
+      </w:r>
+      <w:proofErr w:type="spellStart"/>
+      <w:r>
+        <w:rPr>
+          <w:i/>
+          <w:iCs/>
+          <w:sz w:val="28"/>
+          <w:szCs w:val="28"/>
+        </w:rPr>
+        <w:t>javac</w:t>
+      </w:r>
+      <w:proofErr w:type="spellEnd"/>
+      <w:r>
+        <w:rPr>
+          <w:i/>
+          <w:iCs/>
+          <w:sz w:val="28"/>
+          <w:szCs w:val="28"/>
+        </w:rPr>
+        <w:t xml:space="preserve"> </w:t>
+      </w:r>
+      <w:proofErr w:type="spellStart"/>
+      <w:r>
+        <w:rPr>
+          <w:i/>
+          <w:iCs/>
+          <w:sz w:val="28"/>
+          <w:szCs w:val="28"/>
+        </w:rPr>
+        <w:t>tz</w:t>
+      </w:r>
+      <w:proofErr w:type="spellEnd"/>
+      <w:r>
+        <w:rPr>
+          <w:i/>
+          <w:iCs/>
+          <w:sz w:val="28"/>
+          <w:szCs w:val="28"/>
+        </w:rPr>
+        <w:t>\</w:t>
+      </w:r>
+      <w:r>
+        <w:rPr>
+          <w:i/>
+          <w:iCs/>
+          <w:sz w:val="28"/>
+          <w:szCs w:val="28"/>
+        </w:rPr>
+        <w:t>co</w:t>
+      </w:r>
+      <w:r>
+        <w:rPr>
+          <w:i/>
+          <w:iCs/>
+          <w:sz w:val="28"/>
+          <w:szCs w:val="28"/>
+        </w:rPr>
+        <w:t>\</w:t>
+      </w:r>
+      <w:proofErr w:type="spellStart"/>
+      <w:r>
+        <w:rPr>
+          <w:i/>
+          <w:iCs/>
+          <w:sz w:val="28"/>
+          <w:szCs w:val="28"/>
+        </w:rPr>
+        <w:t>vodacom</w:t>
+      </w:r>
+      <w:proofErr w:type="spellEnd"/>
+      <w:r>
+        <w:rPr>
+          <w:i/>
+          <w:iCs/>
+          <w:sz w:val="28"/>
+          <w:szCs w:val="28"/>
+        </w:rPr>
+        <w:t>\</w:t>
+      </w:r>
+      <w:proofErr w:type="spellStart"/>
+      <w:r>
+        <w:rPr>
+          <w:i/>
+          <w:iCs/>
+          <w:sz w:val="28"/>
+          <w:szCs w:val="28"/>
+        </w:rPr>
+        <w:t>bujikun</w:t>
+      </w:r>
+      <w:proofErr w:type="spellEnd"/>
+      <w:r>
+        <w:rPr>
+          <w:i/>
+          <w:iCs/>
+          <w:sz w:val="28"/>
+          <w:szCs w:val="28"/>
+        </w:rPr>
+        <w:t>\</w:t>
+      </w:r>
+      <w:r>
+        <w:rPr>
+          <w:i/>
+          <w:iCs/>
+          <w:sz w:val="28"/>
+          <w:szCs w:val="28"/>
+        </w:rPr>
+        <w:t>Main.java</w:t>
+      </w:r>
+    </w:p>
+    <w:p>
+      <w:pPr>
+        <w:rPr>
+          <w:sz w:val="28"/>
+          <w:szCs w:val="28"/>
+        </w:rPr>
+      </w:pPr>
+    </w:p>
+    <w:p>
+      <w:pPr>
+        <w:rPr>
+          <w:sz w:val="28"/>
+          <w:szCs w:val="28"/>
+        </w:rPr>
+      </w:pPr>
+      <w:r>
+        <w:rPr>
+          <w:sz w:val="28"/>
+          <w:szCs w:val="28"/>
+        </w:rPr>
+        <w:t xml:space="preserve">Then execution using </w:t>
+      </w:r>
+      <w:r>
+        <w:rPr>
+          <w:b/>
+          <w:bCs/>
+          <w:sz w:val="28"/>
+          <w:szCs w:val="28"/>
+        </w:rPr>
+        <w:t>java</w:t>
+      </w:r>
+      <w:r>
+        <w:rPr>
+          <w:sz w:val="28"/>
+          <w:szCs w:val="28"/>
+        </w:rPr>
+        <w:t xml:space="preserve"> command:</w:t>
+      </w:r>
+    </w:p>
+    <w:p>
+      <w:pPr>
+        <w:rPr>
+          <w:sz w:val="28"/>
+          <w:szCs w:val="28"/>
+        </w:rPr>
+      </w:pPr>
+      <w:r>
+        <w:rPr>
+          <w:sz w:val="28"/>
+          <w:szCs w:val="28"/>
+        </w:rPr>
+        <w:t xml:space="preserve">Linux/macOS: </w:t>
+      </w:r>
+      <w:r>
+        <w:rPr>
+          <w:i/>
+          <w:iCs/>
+          <w:sz w:val="28"/>
+          <w:szCs w:val="28"/>
+        </w:rPr>
+        <w:t xml:space="preserve">java </w:t>
+      </w:r>
+      <w:proofErr w:type="spellStart"/>
+      <w:r>
+        <w:rPr>
+          <w:i/>
+          <w:iCs/>
+          <w:sz w:val="28"/>
+          <w:szCs w:val="28"/>
+        </w:rPr>
+        <w:t>tz</w:t>
+      </w:r>
+      <w:proofErr w:type="spellEnd"/>
+      <w:r>
+        <w:rPr>
+          <w:i/>
+          <w:iCs/>
+          <w:sz w:val="28"/>
+          <w:szCs w:val="28"/>
+        </w:rPr>
+        <w:t>/co/</w:t>
+      </w:r>
+      <w:proofErr w:type="spellStart"/>
+      <w:r>
+        <w:rPr>
+          <w:i/>
+          <w:iCs/>
+          <w:sz w:val="28"/>
+          <w:szCs w:val="28"/>
+        </w:rPr>
+        <w:t>vodacom</w:t>
+      </w:r>
+      <w:proofErr w:type="spellEnd"/>
+      <w:r>
+        <w:rPr>
+          <w:i/>
+          <w:iCs/>
+          <w:sz w:val="28"/>
+          <w:szCs w:val="28"/>
+        </w:rPr>
+        <w:t>/</w:t>
+      </w:r>
+      <w:proofErr w:type="spellStart"/>
+      <w:r>
+        <w:rPr>
+          <w:i/>
+          <w:iCs/>
+          <w:sz w:val="28"/>
+          <w:szCs w:val="28"/>
+        </w:rPr>
+        <w:t>bujikun</w:t>
+      </w:r>
+      <w:proofErr w:type="spellEnd"/>
+      <w:r>
+        <w:rPr>
+          <w:i/>
+          <w:iCs/>
+          <w:sz w:val="28"/>
+          <w:szCs w:val="28"/>
+        </w:rPr>
+        <w:t>/Main.java</w:t>
+      </w:r>
+    </w:p>
+    <w:p>
+      <w:pPr>
+        <w:rPr>
+          <w:sz w:val="28"/>
+          <w:szCs w:val="28"/>
+        </w:rPr>
+      </w:pPr>
+      <w:r>
+        <w:rPr>
+          <w:sz w:val="28"/>
+          <w:szCs w:val="28"/>
+        </w:rPr>
+        <w:t xml:space="preserve">Windows: </w:t>
+      </w:r>
+      <w:r>
+        <w:rPr>
+          <w:i/>
+          <w:iCs/>
+          <w:sz w:val="28"/>
+          <w:szCs w:val="28"/>
+        </w:rPr>
+        <w:t xml:space="preserve">java </w:t>
+      </w:r>
+      <w:proofErr w:type="spellStart"/>
+      <w:r>
+        <w:rPr>
+          <w:i/>
+          <w:iCs/>
+          <w:sz w:val="28"/>
+          <w:szCs w:val="28"/>
+        </w:rPr>
+        <w:t>tz</w:t>
+      </w:r>
+      <w:proofErr w:type="spellEnd"/>
+      <w:r>
+        <w:rPr>
+          <w:i/>
+          <w:iCs/>
+          <w:sz w:val="28"/>
+          <w:szCs w:val="28"/>
+        </w:rPr>
+        <w:t>\co\</w:t>
+      </w:r>
+      <w:proofErr w:type="spellStart"/>
+      <w:r>
+        <w:rPr>
+          <w:i/>
+          <w:iCs/>
+          <w:sz w:val="28"/>
+          <w:szCs w:val="28"/>
+        </w:rPr>
+        <w:t>vodacom</w:t>
+      </w:r>
+      <w:proofErr w:type="spellEnd"/>
+      <w:r>
+        <w:rPr>
+          <w:i/>
+          <w:iCs/>
+          <w:sz w:val="28"/>
+          <w:szCs w:val="28"/>
+        </w:rPr>
+        <w:t>\</w:t>
+      </w:r>
+      <w:proofErr w:type="spellStart"/>
+      <w:r>
+        <w:rPr>
+          <w:i/>
+          <w:iCs/>
+          <w:sz w:val="28"/>
+          <w:szCs w:val="28"/>
+        </w:rPr>
+        <w:t>bujikun</w:t>
+      </w:r>
+      <w:proofErr w:type="spellEnd"/>
+      <w:r>
+        <w:rPr>
+          <w:i/>
+          <w:iCs/>
+          <w:sz w:val="28"/>
+          <w:szCs w:val="28"/>
+        </w:rPr>
+        <w:t>\Main.java</w:t>
+      </w:r>
+    </w:p>
+    <w:p>
+      <w:pPr>
+        <w:rPr>
+          <w:sz w:val="28"/>
+          <w:szCs w:val="28"/>
+        </w:rPr>
+      </w:pPr>
+    </w:p>
+    <w:p>
+      <w:pPr>
+        <w:rPr>
+          <w:sz w:val="28"/>
+          <w:szCs w:val="28"/>
+        </w:rPr>
+      </w:pPr>
+      <w:r>
+        <w:rPr>
+          <w:sz w:val="28"/>
+          <w:szCs w:val="28"/>
+        </w:rPr>
+        <w:t xml:space="preserve">Also this project can be loaded into an IDE like </w:t>
+      </w:r>
+      <w:proofErr w:type="spellStart"/>
+      <w:r>
+        <w:rPr>
+          <w:sz w:val="28"/>
+          <w:szCs w:val="28"/>
+        </w:rPr>
+        <w:t>IntellliJ</w:t>
+      </w:r>
+      <w:proofErr w:type="spellEnd"/>
+      <w:r>
+        <w:rPr>
+          <w:sz w:val="28"/>
+          <w:szCs w:val="28"/>
+        </w:rPr>
+        <w:t xml:space="preserve"> and Eclipse and then using the specific IDE run mechanism.</w:t>
+      </w:r>
+    </w:p>
+    <w:p>
+      <w:pPr>
+        <w:rPr>
+          <w:sz w:val="28"/>
+          <w:szCs w:val="28"/>
+        </w:rPr>
+      </w:pPr>
+      <w:r>
+        <w:rPr>
+          <w:b/>
+          <w:bCs/>
+          <w:sz w:val="28"/>
+          <w:szCs w:val="28"/>
+        </w:rPr>
+        <w:t>The screenshot.pdf</w:t>
+      </w:r>
+      <w:r>
+        <w:rPr>
+          <w:sz w:val="28"/>
+          <w:szCs w:val="28"/>
+        </w:rPr>
+        <w:t xml:space="preserve"> file has all the screenshots depicting the execution of the application</w:t>
+      </w:r>
+      <w:r>
+        <w:rPr>
+          <w:sz w:val="28"/>
+          <w:szCs w:val="28"/>
+        </w:rPr>
+        <w:t xml:space="preserve"> step by step.</w:t>
+      </w:r>
+    </w:p>
     <w:sectPr>
       <w:pgSz w:w="11906" w:h="16838"/>
       <w:pgMar w:top="1440" w:right="1440" w:bottom="1440" w:left="1440" w:header="708" w:footer="708" w:gutter="0"/>
@@ -41,6 +1805,653 @@
     </w:sectPr>
   </w:body>
 </w:document>
+</file>
+
+<file path=word/numbering.xml><?xml version="1.0" encoding="utf-8"?>
+<w:numbering xmlns:wpc="http://schemas.microsoft.com/office/word/2010/wordprocessingCanvas" xmlns:cx="http://schemas.microsoft.com/office/drawing/2014/chartex" xmlns:cx1="http://schemas.microsoft.com/office/drawing/2015/9/8/chartex" xmlns:cx2="http://schemas.microsoft.com/office/drawing/2015/10/21/chartex" xmlns:cx3="http://schemas.microsoft.com/office/drawing/2016/5/9/chartex" xmlns:cx4="http://schemas.microsoft.com/office/drawing/2016/5/10/chartex" xmlns:cx5="http://schemas.microsoft.com/office/drawing/2016/5/11/chartex" xmlns:cx6="http://schemas.microsoft.com/office/drawing/2016/5/12/chartex" xmlns:cx7="http://schemas.microsoft.com/office/drawing/2016/5/13/chartex" xmlns:cx8="http://schemas.microsoft.com/office/drawing/2016/5/14/chartex" xmlns:mc="http://schemas.openxmlformats.org/markup-compatibility/2006" xmlns:aink="http://schemas.microsoft.com/office/drawing/2016/ink" xmlns:am3d="http://schemas.microsoft.com/office/drawing/2017/model3d" xmlns:o="urn:schemas-microsoft-com:office:office" xmlns:oel="http://schemas.microsoft.com/office/2019/extlst" xmlns:r="http://schemas.openxmlformats.org/officeDocument/2006/relationships" xmlns:m="http://schemas.openxmlformats.org/officeDocument/2006/math" xmlns:v="urn:schemas-microsoft-com:vml" xmlns:wp14="http://schemas.microsoft.com/office/word/2010/wordprocessingDrawing" xmlns:wp="http://schemas.openxmlformats.org/drawingml/2006/wordprocessingDrawing" xmlns:w10="urn:schemas-microsoft-com:office:word" xmlns:w="http://schemas.openxmlformats.org/wordprocessingml/2006/main" xmlns:w14="http://schemas.microsoft.com/office/word/2010/wordml" xmlns:w15="http://schemas.microsoft.com/office/word/2012/wordml" xmlns:w16cex="http://schemas.microsoft.com/office/word/2018/wordml/cex" xmlns:w16cid="http://schemas.microsoft.com/office/word/2016/wordml/cid" xmlns:w16="http://schemas.microsoft.com/office/word/2018/wordml" xmlns:w16sdtdh="http://schemas.microsoft.com/office/word/2020/wordml/sdtdatahash" xmlns:w16se="http://schemas.microsoft.com/office/word/2015/wordml/symex" xmlns:wpg="http://schemas.microsoft.com/office/word/2010/wordprocessingGroup" xmlns:wpi="http://schemas.microsoft.com/office/word/2010/wordprocessingInk" xmlns:wne="http://schemas.microsoft.com/office/word/2006/wordml" xmlns:wps="http://schemas.microsoft.com/office/word/2010/wordprocessingShape" mc:Ignorable="w14 w15 w16se w16cid w16 w16cex w16sdtdh wp14">
+  <w:abstractNum w:abstractNumId="0" w15:restartNumberingAfterBreak="0">
+    <w:nsid w:val="13914526"/>
+    <w:multiLevelType w:val="hybridMultilevel"/>
+    <w:tmpl w:val="1A709612"/>
+    <w:lvl w:ilvl="0" w:tplc="04090001">
+      <w:start w:val="1"/>
+      <w:numFmt w:val="bullet"/>
+      <w:lvlText w:val=""/>
+      <w:lvlJc w:val="left"/>
+      <w:pPr>
+        <w:ind w:left="720" w:hanging="360"/>
+      </w:pPr>
+      <w:rPr>
+        <w:rFonts w:ascii="Symbol" w:hAnsi="Symbol" w:hint="default"/>
+      </w:rPr>
+    </w:lvl>
+    <w:lvl w:ilvl="1" w:tplc="04090003" w:tentative="1">
+      <w:start w:val="1"/>
+      <w:numFmt w:val="bullet"/>
+      <w:lvlText w:val="o"/>
+      <w:lvlJc w:val="left"/>
+      <w:pPr>
+        <w:ind w:left="1440" w:hanging="360"/>
+      </w:pPr>
+      <w:rPr>
+        <w:rFonts w:ascii="Courier New" w:hAnsi="Courier New" w:cs="Courier New" w:hint="default"/>
+      </w:rPr>
+    </w:lvl>
+    <w:lvl w:ilvl="2" w:tplc="04090005" w:tentative="1">
+      <w:start w:val="1"/>
+      <w:numFmt w:val="bullet"/>
+      <w:lvlText w:val=""/>
+      <w:lvlJc w:val="left"/>
+      <w:pPr>
+        <w:ind w:left="2160" w:hanging="360"/>
+      </w:pPr>
+      <w:rPr>
+        <w:rFonts w:ascii="Wingdings" w:hAnsi="Wingdings" w:hint="default"/>
+      </w:rPr>
+    </w:lvl>
+    <w:lvl w:ilvl="3" w:tplc="04090001" w:tentative="1">
+      <w:start w:val="1"/>
+      <w:numFmt w:val="bullet"/>
+      <w:lvlText w:val=""/>
+      <w:lvlJc w:val="left"/>
+      <w:pPr>
+        <w:ind w:left="2880" w:hanging="360"/>
+      </w:pPr>
+      <w:rPr>
+        <w:rFonts w:ascii="Symbol" w:hAnsi="Symbol" w:hint="default"/>
+      </w:rPr>
+    </w:lvl>
+    <w:lvl w:ilvl="4" w:tplc="04090003" w:tentative="1">
+      <w:start w:val="1"/>
+      <w:numFmt w:val="bullet"/>
+      <w:lvlText w:val="o"/>
+      <w:lvlJc w:val="left"/>
+      <w:pPr>
+        <w:ind w:left="3600" w:hanging="360"/>
+      </w:pPr>
+      <w:rPr>
+        <w:rFonts w:ascii="Courier New" w:hAnsi="Courier New" w:cs="Courier New" w:hint="default"/>
+      </w:rPr>
+    </w:lvl>
+    <w:lvl w:ilvl="5" w:tplc="04090005" w:tentative="1">
+      <w:start w:val="1"/>
+      <w:numFmt w:val="bullet"/>
+      <w:lvlText w:val=""/>
+      <w:lvlJc w:val="left"/>
+      <w:pPr>
+        <w:ind w:left="4320" w:hanging="360"/>
+      </w:pPr>
+      <w:rPr>
+        <w:rFonts w:ascii="Wingdings" w:hAnsi="Wingdings" w:hint="default"/>
+      </w:rPr>
+    </w:lvl>
+    <w:lvl w:ilvl="6" w:tplc="04090001" w:tentative="1">
+      <w:start w:val="1"/>
+      <w:numFmt w:val="bullet"/>
+      <w:lvlText w:val=""/>
+      <w:lvlJc w:val="left"/>
+      <w:pPr>
+        <w:ind w:left="5040" w:hanging="360"/>
+      </w:pPr>
+      <w:rPr>
+        <w:rFonts w:ascii="Symbol" w:hAnsi="Symbol" w:hint="default"/>
+      </w:rPr>
+    </w:lvl>
+    <w:lvl w:ilvl="7" w:tplc="04090003" w:tentative="1">
+      <w:start w:val="1"/>
+      <w:numFmt w:val="bullet"/>
+      <w:lvlText w:val="o"/>
+      <w:lvlJc w:val="left"/>
+      <w:pPr>
+        <w:ind w:left="5760" w:hanging="360"/>
+      </w:pPr>
+      <w:rPr>
+        <w:rFonts w:ascii="Courier New" w:hAnsi="Courier New" w:cs="Courier New" w:hint="default"/>
+      </w:rPr>
+    </w:lvl>
+    <w:lvl w:ilvl="8" w:tplc="04090005" w:tentative="1">
+      <w:start w:val="1"/>
+      <w:numFmt w:val="bullet"/>
+      <w:lvlText w:val=""/>
+      <w:lvlJc w:val="left"/>
+      <w:pPr>
+        <w:ind w:left="6480" w:hanging="360"/>
+      </w:pPr>
+      <w:rPr>
+        <w:rFonts w:ascii="Wingdings" w:hAnsi="Wingdings" w:hint="default"/>
+      </w:rPr>
+    </w:lvl>
+  </w:abstractNum>
+  <w:abstractNum w:abstractNumId="1" w15:restartNumberingAfterBreak="0">
+    <w:nsid w:val="21B26CB8"/>
+    <w:multiLevelType w:val="hybridMultilevel"/>
+    <w:tmpl w:val="36B2BC4C"/>
+    <w:lvl w:ilvl="0" w:tplc="04090001">
+      <w:start w:val="1"/>
+      <w:numFmt w:val="bullet"/>
+      <w:lvlText w:val=""/>
+      <w:lvlJc w:val="left"/>
+      <w:pPr>
+        <w:ind w:left="720" w:hanging="360"/>
+      </w:pPr>
+      <w:rPr>
+        <w:rFonts w:ascii="Symbol" w:hAnsi="Symbol" w:hint="default"/>
+      </w:rPr>
+    </w:lvl>
+    <w:lvl w:ilvl="1" w:tplc="04090003" w:tentative="1">
+      <w:start w:val="1"/>
+      <w:numFmt w:val="bullet"/>
+      <w:lvlText w:val="o"/>
+      <w:lvlJc w:val="left"/>
+      <w:pPr>
+        <w:ind w:left="1440" w:hanging="360"/>
+      </w:pPr>
+      <w:rPr>
+        <w:rFonts w:ascii="Courier New" w:hAnsi="Courier New" w:cs="Courier New" w:hint="default"/>
+      </w:rPr>
+    </w:lvl>
+    <w:lvl w:ilvl="2" w:tplc="04090005" w:tentative="1">
+      <w:start w:val="1"/>
+      <w:numFmt w:val="bullet"/>
+      <w:lvlText w:val=""/>
+      <w:lvlJc w:val="left"/>
+      <w:pPr>
+        <w:ind w:left="2160" w:hanging="360"/>
+      </w:pPr>
+      <w:rPr>
+        <w:rFonts w:ascii="Wingdings" w:hAnsi="Wingdings" w:hint="default"/>
+      </w:rPr>
+    </w:lvl>
+    <w:lvl w:ilvl="3" w:tplc="04090001" w:tentative="1">
+      <w:start w:val="1"/>
+      <w:numFmt w:val="bullet"/>
+      <w:lvlText w:val=""/>
+      <w:lvlJc w:val="left"/>
+      <w:pPr>
+        <w:ind w:left="2880" w:hanging="360"/>
+      </w:pPr>
+      <w:rPr>
+        <w:rFonts w:ascii="Symbol" w:hAnsi="Symbol" w:hint="default"/>
+      </w:rPr>
+    </w:lvl>
+    <w:lvl w:ilvl="4" w:tplc="04090003" w:tentative="1">
+      <w:start w:val="1"/>
+      <w:numFmt w:val="bullet"/>
+      <w:lvlText w:val="o"/>
+      <w:lvlJc w:val="left"/>
+      <w:pPr>
+        <w:ind w:left="3600" w:hanging="360"/>
+      </w:pPr>
+      <w:rPr>
+        <w:rFonts w:ascii="Courier New" w:hAnsi="Courier New" w:cs="Courier New" w:hint="default"/>
+      </w:rPr>
+    </w:lvl>
+    <w:lvl w:ilvl="5" w:tplc="04090005" w:tentative="1">
+      <w:start w:val="1"/>
+      <w:numFmt w:val="bullet"/>
+      <w:lvlText w:val=""/>
+      <w:lvlJc w:val="left"/>
+      <w:pPr>
+        <w:ind w:left="4320" w:hanging="360"/>
+      </w:pPr>
+      <w:rPr>
+        <w:rFonts w:ascii="Wingdings" w:hAnsi="Wingdings" w:hint="default"/>
+      </w:rPr>
+    </w:lvl>
+    <w:lvl w:ilvl="6" w:tplc="04090001" w:tentative="1">
+      <w:start w:val="1"/>
+      <w:numFmt w:val="bullet"/>
+      <w:lvlText w:val=""/>
+      <w:lvlJc w:val="left"/>
+      <w:pPr>
+        <w:ind w:left="5040" w:hanging="360"/>
+      </w:pPr>
+      <w:rPr>
+        <w:rFonts w:ascii="Symbol" w:hAnsi="Symbol" w:hint="default"/>
+      </w:rPr>
+    </w:lvl>
+    <w:lvl w:ilvl="7" w:tplc="04090003" w:tentative="1">
+      <w:start w:val="1"/>
+      <w:numFmt w:val="bullet"/>
+      <w:lvlText w:val="o"/>
+      <w:lvlJc w:val="left"/>
+      <w:pPr>
+        <w:ind w:left="5760" w:hanging="360"/>
+      </w:pPr>
+      <w:rPr>
+        <w:rFonts w:ascii="Courier New" w:hAnsi="Courier New" w:cs="Courier New" w:hint="default"/>
+      </w:rPr>
+    </w:lvl>
+    <w:lvl w:ilvl="8" w:tplc="04090005" w:tentative="1">
+      <w:start w:val="1"/>
+      <w:numFmt w:val="bullet"/>
+      <w:lvlText w:val=""/>
+      <w:lvlJc w:val="left"/>
+      <w:pPr>
+        <w:ind w:left="6480" w:hanging="360"/>
+      </w:pPr>
+      <w:rPr>
+        <w:rFonts w:ascii="Wingdings" w:hAnsi="Wingdings" w:hint="default"/>
+      </w:rPr>
+    </w:lvl>
+  </w:abstractNum>
+  <w:abstractNum w:abstractNumId="2" w15:restartNumberingAfterBreak="0">
+    <w:nsid w:val="2C9A3E2E"/>
+    <w:multiLevelType w:val="hybridMultilevel"/>
+    <w:tmpl w:val="40FEE048"/>
+    <w:lvl w:ilvl="0" w:tplc="04090001">
+      <w:start w:val="1"/>
+      <w:numFmt w:val="bullet"/>
+      <w:lvlText w:val=""/>
+      <w:lvlJc w:val="left"/>
+      <w:pPr>
+        <w:ind w:left="720" w:hanging="360"/>
+      </w:pPr>
+      <w:rPr>
+        <w:rFonts w:ascii="Symbol" w:hAnsi="Symbol" w:hint="default"/>
+      </w:rPr>
+    </w:lvl>
+    <w:lvl w:ilvl="1" w:tplc="04090003" w:tentative="1">
+      <w:start w:val="1"/>
+      <w:numFmt w:val="bullet"/>
+      <w:lvlText w:val="o"/>
+      <w:lvlJc w:val="left"/>
+      <w:pPr>
+        <w:ind w:left="1440" w:hanging="360"/>
+      </w:pPr>
+      <w:rPr>
+        <w:rFonts w:ascii="Courier New" w:hAnsi="Courier New" w:cs="Courier New" w:hint="default"/>
+      </w:rPr>
+    </w:lvl>
+    <w:lvl w:ilvl="2" w:tplc="04090005" w:tentative="1">
+      <w:start w:val="1"/>
+      <w:numFmt w:val="bullet"/>
+      <w:lvlText w:val=""/>
+      <w:lvlJc w:val="left"/>
+      <w:pPr>
+        <w:ind w:left="2160" w:hanging="360"/>
+      </w:pPr>
+      <w:rPr>
+        <w:rFonts w:ascii="Wingdings" w:hAnsi="Wingdings" w:hint="default"/>
+      </w:rPr>
+    </w:lvl>
+    <w:lvl w:ilvl="3" w:tplc="04090001" w:tentative="1">
+      <w:start w:val="1"/>
+      <w:numFmt w:val="bullet"/>
+      <w:lvlText w:val=""/>
+      <w:lvlJc w:val="left"/>
+      <w:pPr>
+        <w:ind w:left="2880" w:hanging="360"/>
+      </w:pPr>
+      <w:rPr>
+        <w:rFonts w:ascii="Symbol" w:hAnsi="Symbol" w:hint="default"/>
+      </w:rPr>
+    </w:lvl>
+    <w:lvl w:ilvl="4" w:tplc="04090003" w:tentative="1">
+      <w:start w:val="1"/>
+      <w:numFmt w:val="bullet"/>
+      <w:lvlText w:val="o"/>
+      <w:lvlJc w:val="left"/>
+      <w:pPr>
+        <w:ind w:left="3600" w:hanging="360"/>
+      </w:pPr>
+      <w:rPr>
+        <w:rFonts w:ascii="Courier New" w:hAnsi="Courier New" w:cs="Courier New" w:hint="default"/>
+      </w:rPr>
+    </w:lvl>
+    <w:lvl w:ilvl="5" w:tplc="04090005" w:tentative="1">
+      <w:start w:val="1"/>
+      <w:numFmt w:val="bullet"/>
+      <w:lvlText w:val=""/>
+      <w:lvlJc w:val="left"/>
+      <w:pPr>
+        <w:ind w:left="4320" w:hanging="360"/>
+      </w:pPr>
+      <w:rPr>
+        <w:rFonts w:ascii="Wingdings" w:hAnsi="Wingdings" w:hint="default"/>
+      </w:rPr>
+    </w:lvl>
+    <w:lvl w:ilvl="6" w:tplc="04090001" w:tentative="1">
+      <w:start w:val="1"/>
+      <w:numFmt w:val="bullet"/>
+      <w:lvlText w:val=""/>
+      <w:lvlJc w:val="left"/>
+      <w:pPr>
+        <w:ind w:left="5040" w:hanging="360"/>
+      </w:pPr>
+      <w:rPr>
+        <w:rFonts w:ascii="Symbol" w:hAnsi="Symbol" w:hint="default"/>
+      </w:rPr>
+    </w:lvl>
+    <w:lvl w:ilvl="7" w:tplc="04090003" w:tentative="1">
+      <w:start w:val="1"/>
+      <w:numFmt w:val="bullet"/>
+      <w:lvlText w:val="o"/>
+      <w:lvlJc w:val="left"/>
+      <w:pPr>
+        <w:ind w:left="5760" w:hanging="360"/>
+      </w:pPr>
+      <w:rPr>
+        <w:rFonts w:ascii="Courier New" w:hAnsi="Courier New" w:cs="Courier New" w:hint="default"/>
+      </w:rPr>
+    </w:lvl>
+    <w:lvl w:ilvl="8" w:tplc="04090005" w:tentative="1">
+      <w:start w:val="1"/>
+      <w:numFmt w:val="bullet"/>
+      <w:lvlText w:val=""/>
+      <w:lvlJc w:val="left"/>
+      <w:pPr>
+        <w:ind w:left="6480" w:hanging="360"/>
+      </w:pPr>
+      <w:rPr>
+        <w:rFonts w:ascii="Wingdings" w:hAnsi="Wingdings" w:hint="default"/>
+      </w:rPr>
+    </w:lvl>
+  </w:abstractNum>
+  <w:abstractNum w:abstractNumId="3" w15:restartNumberingAfterBreak="0">
+    <w:nsid w:val="4992264D"/>
+    <w:multiLevelType w:val="hybridMultilevel"/>
+    <w:tmpl w:val="11A66DA4"/>
+    <w:lvl w:ilvl="0" w:tplc="0409000F">
+      <w:start w:val="1"/>
+      <w:numFmt w:val="decimal"/>
+      <w:lvlText w:val="%1."/>
+      <w:lvlJc w:val="left"/>
+      <w:pPr>
+        <w:ind w:left="720" w:hanging="360"/>
+      </w:pPr>
+    </w:lvl>
+    <w:lvl w:ilvl="1" w:tplc="04090019" w:tentative="1">
+      <w:start w:val="1"/>
+      <w:numFmt w:val="lowerLetter"/>
+      <w:lvlText w:val="%2."/>
+      <w:lvlJc w:val="left"/>
+      <w:pPr>
+        <w:ind w:left="1440" w:hanging="360"/>
+      </w:pPr>
+    </w:lvl>
+    <w:lvl w:ilvl="2" w:tplc="0409001B" w:tentative="1">
+      <w:start w:val="1"/>
+      <w:numFmt w:val="lowerRoman"/>
+      <w:lvlText w:val="%3."/>
+      <w:lvlJc w:val="right"/>
+      <w:pPr>
+        <w:ind w:left="2160" w:hanging="180"/>
+      </w:pPr>
+    </w:lvl>
+    <w:lvl w:ilvl="3" w:tplc="0409000F" w:tentative="1">
+      <w:start w:val="1"/>
+      <w:numFmt w:val="decimal"/>
+      <w:lvlText w:val="%4."/>
+      <w:lvlJc w:val="left"/>
+      <w:pPr>
+        <w:ind w:left="2880" w:hanging="360"/>
+      </w:pPr>
+    </w:lvl>
+    <w:lvl w:ilvl="4" w:tplc="04090019" w:tentative="1">
+      <w:start w:val="1"/>
+      <w:numFmt w:val="lowerLetter"/>
+      <w:lvlText w:val="%5."/>
+      <w:lvlJc w:val="left"/>
+      <w:pPr>
+        <w:ind w:left="3600" w:hanging="360"/>
+      </w:pPr>
+    </w:lvl>
+    <w:lvl w:ilvl="5" w:tplc="0409001B" w:tentative="1">
+      <w:start w:val="1"/>
+      <w:numFmt w:val="lowerRoman"/>
+      <w:lvlText w:val="%6."/>
+      <w:lvlJc w:val="right"/>
+      <w:pPr>
+        <w:ind w:left="4320" w:hanging="180"/>
+      </w:pPr>
+    </w:lvl>
+    <w:lvl w:ilvl="6" w:tplc="0409000F" w:tentative="1">
+      <w:start w:val="1"/>
+      <w:numFmt w:val="decimal"/>
+      <w:lvlText w:val="%7."/>
+      <w:lvlJc w:val="left"/>
+      <w:pPr>
+        <w:ind w:left="5040" w:hanging="360"/>
+      </w:pPr>
+    </w:lvl>
+    <w:lvl w:ilvl="7" w:tplc="04090019" w:tentative="1">
+      <w:start w:val="1"/>
+      <w:numFmt w:val="lowerLetter"/>
+      <w:lvlText w:val="%8."/>
+      <w:lvlJc w:val="left"/>
+      <w:pPr>
+        <w:ind w:left="5760" w:hanging="360"/>
+      </w:pPr>
+    </w:lvl>
+    <w:lvl w:ilvl="8" w:tplc="0409001B" w:tentative="1">
+      <w:start w:val="1"/>
+      <w:numFmt w:val="lowerRoman"/>
+      <w:lvlText w:val="%9."/>
+      <w:lvlJc w:val="right"/>
+      <w:pPr>
+        <w:ind w:left="6480" w:hanging="180"/>
+      </w:pPr>
+    </w:lvl>
+  </w:abstractNum>
+  <w:abstractNum w:abstractNumId="4" w15:restartNumberingAfterBreak="0">
+    <w:nsid w:val="5414569E"/>
+    <w:multiLevelType w:val="hybridMultilevel"/>
+    <w:tmpl w:val="569E4C62"/>
+    <w:lvl w:ilvl="0" w:tplc="0409000F">
+      <w:start w:val="1"/>
+      <w:numFmt w:val="decimal"/>
+      <w:lvlText w:val="%1."/>
+      <w:lvlJc w:val="left"/>
+      <w:pPr>
+        <w:ind w:left="720" w:hanging="360"/>
+      </w:pPr>
+    </w:lvl>
+    <w:lvl w:ilvl="1" w:tplc="04090019" w:tentative="1">
+      <w:start w:val="1"/>
+      <w:numFmt w:val="lowerLetter"/>
+      <w:lvlText w:val="%2."/>
+      <w:lvlJc w:val="left"/>
+      <w:pPr>
+        <w:ind w:left="1440" w:hanging="360"/>
+      </w:pPr>
+    </w:lvl>
+    <w:lvl w:ilvl="2" w:tplc="0409001B" w:tentative="1">
+      <w:start w:val="1"/>
+      <w:numFmt w:val="lowerRoman"/>
+      <w:lvlText w:val="%3."/>
+      <w:lvlJc w:val="right"/>
+      <w:pPr>
+        <w:ind w:left="2160" w:hanging="180"/>
+      </w:pPr>
+    </w:lvl>
+    <w:lvl w:ilvl="3" w:tplc="0409000F" w:tentative="1">
+      <w:start w:val="1"/>
+      <w:numFmt w:val="decimal"/>
+      <w:lvlText w:val="%4."/>
+      <w:lvlJc w:val="left"/>
+      <w:pPr>
+        <w:ind w:left="2880" w:hanging="360"/>
+      </w:pPr>
+    </w:lvl>
+    <w:lvl w:ilvl="4" w:tplc="04090019" w:tentative="1">
+      <w:start w:val="1"/>
+      <w:numFmt w:val="lowerLetter"/>
+      <w:lvlText w:val="%5."/>
+      <w:lvlJc w:val="left"/>
+      <w:pPr>
+        <w:ind w:left="3600" w:hanging="360"/>
+      </w:pPr>
+    </w:lvl>
+    <w:lvl w:ilvl="5" w:tplc="0409001B" w:tentative="1">
+      <w:start w:val="1"/>
+      <w:numFmt w:val="lowerRoman"/>
+      <w:lvlText w:val="%6."/>
+      <w:lvlJc w:val="right"/>
+      <w:pPr>
+        <w:ind w:left="4320" w:hanging="180"/>
+      </w:pPr>
+    </w:lvl>
+    <w:lvl w:ilvl="6" w:tplc="0409000F" w:tentative="1">
+      <w:start w:val="1"/>
+      <w:numFmt w:val="decimal"/>
+      <w:lvlText w:val="%7."/>
+      <w:lvlJc w:val="left"/>
+      <w:pPr>
+        <w:ind w:left="5040" w:hanging="360"/>
+      </w:pPr>
+    </w:lvl>
+    <w:lvl w:ilvl="7" w:tplc="04090019" w:tentative="1">
+      <w:start w:val="1"/>
+      <w:numFmt w:val="lowerLetter"/>
+      <w:lvlText w:val="%8."/>
+      <w:lvlJc w:val="left"/>
+      <w:pPr>
+        <w:ind w:left="5760" w:hanging="360"/>
+      </w:pPr>
+    </w:lvl>
+    <w:lvl w:ilvl="8" w:tplc="0409001B" w:tentative="1">
+      <w:start w:val="1"/>
+      <w:numFmt w:val="lowerRoman"/>
+      <w:lvlText w:val="%9."/>
+      <w:lvlJc w:val="right"/>
+      <w:pPr>
+        <w:ind w:left="6480" w:hanging="180"/>
+      </w:pPr>
+    </w:lvl>
+  </w:abstractNum>
+  <w:abstractNum w:abstractNumId="5" w15:restartNumberingAfterBreak="0">
+    <w:nsid w:val="5D0D0C77"/>
+    <w:multiLevelType w:val="hybridMultilevel"/>
+    <w:tmpl w:val="E78EC14E"/>
+    <w:lvl w:ilvl="0" w:tplc="04090001">
+      <w:start w:val="1"/>
+      <w:numFmt w:val="bullet"/>
+      <w:lvlText w:val=""/>
+      <w:lvlJc w:val="left"/>
+      <w:pPr>
+        <w:ind w:left="720" w:hanging="360"/>
+      </w:pPr>
+      <w:rPr>
+        <w:rFonts w:ascii="Symbol" w:hAnsi="Symbol" w:hint="default"/>
+      </w:rPr>
+    </w:lvl>
+    <w:lvl w:ilvl="1" w:tplc="04090003" w:tentative="1">
+      <w:start w:val="1"/>
+      <w:numFmt w:val="bullet"/>
+      <w:lvlText w:val="o"/>
+      <w:lvlJc w:val="left"/>
+      <w:pPr>
+        <w:ind w:left="1440" w:hanging="360"/>
+      </w:pPr>
+      <w:rPr>
+        <w:rFonts w:ascii="Courier New" w:hAnsi="Courier New" w:cs="Courier New" w:hint="default"/>
+      </w:rPr>
+    </w:lvl>
+    <w:lvl w:ilvl="2" w:tplc="04090005" w:tentative="1">
+      <w:start w:val="1"/>
+      <w:numFmt w:val="bullet"/>
+      <w:lvlText w:val=""/>
+      <w:lvlJc w:val="left"/>
+      <w:pPr>
+        <w:ind w:left="2160" w:hanging="360"/>
+      </w:pPr>
+      <w:rPr>
+        <w:rFonts w:ascii="Wingdings" w:hAnsi="Wingdings" w:hint="default"/>
+      </w:rPr>
+    </w:lvl>
+    <w:lvl w:ilvl="3" w:tplc="04090001" w:tentative="1">
+      <w:start w:val="1"/>
+      <w:numFmt w:val="bullet"/>
+      <w:lvlText w:val=""/>
+      <w:lvlJc w:val="left"/>
+      <w:pPr>
+        <w:ind w:left="2880" w:hanging="360"/>
+      </w:pPr>
+      <w:rPr>
+        <w:rFonts w:ascii="Symbol" w:hAnsi="Symbol" w:hint="default"/>
+      </w:rPr>
+    </w:lvl>
+    <w:lvl w:ilvl="4" w:tplc="04090003" w:tentative="1">
+      <w:start w:val="1"/>
+      <w:numFmt w:val="bullet"/>
+      <w:lvlText w:val="o"/>
+      <w:lvlJc w:val="left"/>
+      <w:pPr>
+        <w:ind w:left="3600" w:hanging="360"/>
+      </w:pPr>
+      <w:rPr>
+        <w:rFonts w:ascii="Courier New" w:hAnsi="Courier New" w:cs="Courier New" w:hint="default"/>
+      </w:rPr>
+    </w:lvl>
+    <w:lvl w:ilvl="5" w:tplc="04090005" w:tentative="1">
+      <w:start w:val="1"/>
+      <w:numFmt w:val="bullet"/>
+      <w:lvlText w:val=""/>
+      <w:lvlJc w:val="left"/>
+      <w:pPr>
+        <w:ind w:left="4320" w:hanging="360"/>
+      </w:pPr>
+      <w:rPr>
+        <w:rFonts w:ascii="Wingdings" w:hAnsi="Wingdings" w:hint="default"/>
+      </w:rPr>
+    </w:lvl>
+    <w:lvl w:ilvl="6" w:tplc="04090001" w:tentative="1">
+      <w:start w:val="1"/>
+      <w:numFmt w:val="bullet"/>
+      <w:lvlText w:val=""/>
+      <w:lvlJc w:val="left"/>
+      <w:pPr>
+        <w:ind w:left="5040" w:hanging="360"/>
+      </w:pPr>
+      <w:rPr>
+        <w:rFonts w:ascii="Symbol" w:hAnsi="Symbol" w:hint="default"/>
+      </w:rPr>
+    </w:lvl>
+    <w:lvl w:ilvl="7" w:tplc="04090003" w:tentative="1">
+      <w:start w:val="1"/>
+      <w:numFmt w:val="bullet"/>
+      <w:lvlText w:val="o"/>
+      <w:lvlJc w:val="left"/>
+      <w:pPr>
+        <w:ind w:left="5760" w:hanging="360"/>
+      </w:pPr>
+      <w:rPr>
+        <w:rFonts w:ascii="Courier New" w:hAnsi="Courier New" w:cs="Courier New" w:hint="default"/>
+      </w:rPr>
+    </w:lvl>
+    <w:lvl w:ilvl="8" w:tplc="04090005" w:tentative="1">
+      <w:start w:val="1"/>
+      <w:numFmt w:val="bullet"/>
+      <w:lvlText w:val=""/>
+      <w:lvlJc w:val="left"/>
+      <w:pPr>
+        <w:ind w:left="6480" w:hanging="360"/>
+      </w:pPr>
+      <w:rPr>
+        <w:rFonts w:ascii="Wingdings" w:hAnsi="Wingdings" w:hint="default"/>
+      </w:rPr>
+    </w:lvl>
+  </w:abstractNum>
+  <w:num w:numId="1" w16cid:durableId="965696609">
+    <w:abstractNumId w:val="3"/>
+  </w:num>
+  <w:num w:numId="2" w16cid:durableId="2116633806">
+    <w:abstractNumId w:val="5"/>
+  </w:num>
+  <w:num w:numId="3" w16cid:durableId="1989819994">
+    <w:abstractNumId w:val="4"/>
+  </w:num>
+  <w:num w:numId="4" w16cid:durableId="2041125213">
+    <w:abstractNumId w:val="2"/>
+  </w:num>
+  <w:num w:numId="5" w16cid:durableId="65959123">
+    <w:abstractNumId w:val="0"/>
+  </w:num>
+  <w:num w:numId="6" w16cid:durableId="1455489054">
+    <w:abstractNumId w:val="1"/>
+  </w:num>
+</w:numbering>
 </file>
 
 <file path=word/styles.xml><?xml version="1.0" encoding="utf-8"?>
@@ -469,6 +2880,40 @@
     <w:semiHidden/>
     <w:unhideWhenUsed/>
   </w:style>
+  <w:style w:type="character" w:styleId="Hyperlink">
+    <w:name w:val="Hyperlink"/>
+    <w:basedOn w:val="DefaultParagraphFont"/>
+    <w:uiPriority w:val="99"/>
+    <w:unhideWhenUsed/>
+    <w:rsid w:val="009D564E"/>
+    <w:rPr>
+      <w:color w:val="0563C1" w:themeColor="hyperlink"/>
+      <w:u w:val="single"/>
+    </w:rPr>
+  </w:style>
+  <w:style w:type="character" w:styleId="UnresolvedMention">
+    <w:name w:val="Unresolved Mention"/>
+    <w:basedOn w:val="DefaultParagraphFont"/>
+    <w:uiPriority w:val="99"/>
+    <w:semiHidden/>
+    <w:unhideWhenUsed/>
+    <w:rsid w:val="009D564E"/>
+    <w:rPr>
+      <w:color w:val="605E5C"/>
+      <w:shd w:val="clear" w:color="auto" w:fill="E1DFDD"/>
+    </w:rPr>
+  </w:style>
+  <w:style w:type="paragraph" w:styleId="ListParagraph">
+    <w:name w:val="List Paragraph"/>
+    <w:basedOn w:val="Normal"/>
+    <w:uiPriority w:val="34"/>
+    <w:qFormat/>
+    <w:rsid w:val="003C1C15"/>
+    <w:pPr>
+      <w:ind w:left="720"/>
+      <w:contextualSpacing/>
+    </w:pPr>
+  </w:style>
 </w:styles>
 </file>
 

</xml_diff>